<commit_message>
added commemnts to code
</commit_message>
<xml_diff>
--- a/Corey OBrien Case Study (Capstone) - Rubrics.docx
+++ b/Corey OBrien Case Study (Capstone) - Rubrics.docx
@@ -19,16 +19,7 @@
           <w:szCs w:val="36"/>
           <w:u w:val="single"/>
         </w:rPr>
-        <w:t>Case Study Rubrics (Corey O’Brien</w:t>
-      </w:r>
-      <w:r>
-        <w:rPr>
-          <w:b/>
-          <w:sz w:val="36"/>
-          <w:szCs w:val="36"/>
-          <w:u w:val="single"/>
-        </w:rPr>
-        <w:t>)</w:t>
+        <w:t>Case Study Rubrics (Corey O’Brien)</w:t>
       </w:r>
     </w:p>
     <w:p/>
@@ -241,23 +232,7 @@
                 <w:color w:val="4F81BD" w:themeColor="accent1"/>
                 <w:highlight w:val="white"/>
               </w:rPr>
-              <w:t>•</w:t>
-            </w:r>
-            <w:r>
-              <w:rPr>
-                <w:rFonts w:ascii="Roboto" w:eastAsia="Roboto" w:hAnsi="Roboto" w:cs="Roboto"/>
-                <w:color w:val="4F81BD" w:themeColor="accent1"/>
-                <w:highlight w:val="white"/>
-              </w:rPr>
-              <w:t xml:space="preserve"> </w:t>
-            </w:r>
-            <w:r>
-              <w:rPr>
-                <w:rFonts w:ascii="Roboto" w:eastAsia="Roboto" w:hAnsi="Roboto" w:cs="Roboto"/>
-                <w:color w:val="4F81BD" w:themeColor="accent1"/>
-                <w:highlight w:val="white"/>
-              </w:rPr>
-              <w:t>Database (RDBMS) – This deliverable includes creating a database that reflects the website you have decided to create</w:t>
+              <w:t>• Database (RDBMS) – This deliverable includes creating a database that reflects the website you have decided to create</w:t>
             </w:r>
           </w:p>
           <w:p>
@@ -345,14 +320,7 @@
                 <w:sz w:val="48"/>
                 <w:szCs w:val="48"/>
               </w:rPr>
-              <w:t>11</w:t>
-            </w:r>
-            <w:r>
-              <w:rPr>
-                <w:sz w:val="48"/>
-                <w:szCs w:val="48"/>
-              </w:rPr>
-              <w:t>.00%</w:t>
+              <w:t>11.00%</w:t>
             </w:r>
           </w:p>
         </w:tc>
@@ -429,15 +397,7 @@
                 <w:color w:val="4F81BD" w:themeColor="accent1"/>
                 <w:shd w:val="clear" w:color="auto" w:fill="E8F0FE"/>
               </w:rPr>
-              <w:t xml:space="preserve">• </w:t>
-            </w:r>
-            <w:r>
-              <w:rPr>
-                <w:rFonts w:ascii="Roboto" w:eastAsia="Roboto" w:hAnsi="Roboto" w:cs="Roboto"/>
-                <w:color w:val="4F81BD" w:themeColor="accent1"/>
-                <w:shd w:val="clear" w:color="auto" w:fill="E8F0FE"/>
-              </w:rPr>
-              <w:t>Models: Java classes that represent an entity and are used to transfer data related to an entity, create multiple queries, and represent the database as an object-oriented model</w:t>
+              <w:t>• Models: Java classes that represent an entity and are used to transfer data related to an entity, create multiple queries, and represent the database as an object-oriented model</w:t>
             </w:r>
           </w:p>
           <w:p>
@@ -473,41 +433,25 @@
                 <w:color w:val="4F81BD" w:themeColor="accent1"/>
                 <w:shd w:val="clear" w:color="auto" w:fill="E8F0FE"/>
               </w:rPr>
-              <w:t>• Custom Exceptions: J</w:t>
-            </w:r>
-            <w:r>
-              <w:rPr>
-                <w:rFonts w:ascii="Roboto" w:eastAsia="Roboto" w:hAnsi="Roboto" w:cs="Roboto"/>
-                <w:color w:val="4F81BD" w:themeColor="accent1"/>
-                <w:shd w:val="clear" w:color="auto" w:fill="E8F0FE"/>
-              </w:rPr>
-              <w:t>ava classes that allow you to describe an error while the application is running.</w:t>
-            </w:r>
-          </w:p>
-          <w:p>
-            <w:pPr>
-              <w:widowControl w:val="0"/>
-              <w:rPr>
-                <w:rFonts w:ascii="Roboto" w:eastAsia="Roboto" w:hAnsi="Roboto" w:cs="Roboto"/>
-                <w:color w:val="4F81BD" w:themeColor="accent1"/>
-                <w:shd w:val="clear" w:color="auto" w:fill="E8F0FE"/>
-              </w:rPr>
-            </w:pPr>
-            <w:r>
-              <w:rPr>
-                <w:rFonts w:ascii="Roboto" w:eastAsia="Roboto" w:hAnsi="Roboto" w:cs="Roboto"/>
-                <w:color w:val="4F81BD" w:themeColor="accent1"/>
-                <w:shd w:val="clear" w:color="auto" w:fill="E8F0FE"/>
-              </w:rPr>
-              <w:t>• Utilizes Java classes with constant variables (Variables that never change from their initial value). The value of these variables can be requested parameters, SQLs queries</w:t>
-            </w:r>
-            <w:r>
-              <w:rPr>
-                <w:rFonts w:ascii="Roboto" w:eastAsia="Roboto" w:hAnsi="Roboto" w:cs="Roboto"/>
-                <w:color w:val="4F81BD" w:themeColor="accent1"/>
-                <w:shd w:val="clear" w:color="auto" w:fill="E8F0FE"/>
-              </w:rPr>
-              <w:t xml:space="preserve"> used in the DAO, name of HTML pages, or URL patterns to forward a request to.</w:t>
+              <w:t>• Custom Exceptions: Java classes that allow you to describe an error while the application is running.</w:t>
+            </w:r>
+          </w:p>
+          <w:p>
+            <w:pPr>
+              <w:widowControl w:val="0"/>
+              <w:rPr>
+                <w:rFonts w:ascii="Roboto" w:eastAsia="Roboto" w:hAnsi="Roboto" w:cs="Roboto"/>
+                <w:color w:val="4F81BD" w:themeColor="accent1"/>
+                <w:shd w:val="clear" w:color="auto" w:fill="E8F0FE"/>
+              </w:rPr>
+            </w:pPr>
+            <w:r>
+              <w:rPr>
+                <w:rFonts w:ascii="Roboto" w:eastAsia="Roboto" w:hAnsi="Roboto" w:cs="Roboto"/>
+                <w:color w:val="4F81BD" w:themeColor="accent1"/>
+                <w:shd w:val="clear" w:color="auto" w:fill="E8F0FE"/>
+              </w:rPr>
+              <w:t>• Utilizes Java classes with constant variables (Variables that never change from their initial value). The value of these variables can be requested parameters, SQLs queries used in the DAO, name of HTML pages, or URL patterns to forward a request to.</w:t>
             </w:r>
           </w:p>
           <w:p>
@@ -655,15 +599,7 @@
                 <w:color w:val="4F81BD" w:themeColor="accent1"/>
                 <w:highlight w:val="white"/>
               </w:rPr>
-              <w:t>• Persistence Java Class: A static class that allows the application to create a persistent object which can be used to</w:t>
-            </w:r>
-            <w:r>
-              <w:rPr>
-                <w:rFonts w:ascii="Roboto" w:eastAsia="Roboto" w:hAnsi="Roboto" w:cs="Roboto"/>
-                <w:color w:val="4F81BD" w:themeColor="accent1"/>
-                <w:highlight w:val="white"/>
-              </w:rPr>
-              <w:t xml:space="preserve"> interact with the database.</w:t>
+              <w:t>• Persistence Java Class: A static class that allows the application to create a persistent object which can be used to interact with the database.</w:t>
             </w:r>
           </w:p>
         </w:tc>
@@ -828,15 +764,7 @@
                 <w:color w:val="4F81BD" w:themeColor="accent1"/>
                 <w:shd w:val="clear" w:color="auto" w:fill="E8F0FE"/>
               </w:rPr>
-              <w:t>• JavaScript: Use JavaScript to give be</w:t>
-            </w:r>
-            <w:r>
-              <w:rPr>
-                <w:rFonts w:ascii="Roboto" w:eastAsia="Roboto" w:hAnsi="Roboto" w:cs="Roboto"/>
-                <w:color w:val="4F81BD" w:themeColor="accent1"/>
-                <w:shd w:val="clear" w:color="auto" w:fill="E8F0FE"/>
-              </w:rPr>
-              <w:t>havior to your site according to the users' actions.</w:t>
+              <w:t>• JavaScript: Use JavaScript to give behavior to your site according to the users' actions.</w:t>
             </w:r>
           </w:p>
         </w:tc>
@@ -941,22 +869,15 @@
             <w:r>
               <w:rPr>
                 <w:rFonts w:ascii="Roboto" w:eastAsia="Roboto" w:hAnsi="Roboto" w:cs="Roboto"/>
-                <w:color w:val="FF0000"/>
-              </w:rPr>
-              <w:t xml:space="preserve">• Junit: A Java framework responsible for performing unit testing against every DAO class available. There should be a test class for every DAO, and inside the test classes, there should be at least one test case for every function inside the DAO classes. </w:t>
-            </w:r>
-            <w:r>
-              <w:rPr>
-                <w:rFonts w:ascii="Roboto" w:eastAsia="Roboto" w:hAnsi="Roboto" w:cs="Roboto"/>
-                <w:color w:val="FF0000"/>
-              </w:rPr>
-              <w:t xml:space="preserve">When using JUnit, use the following functionalities: Suite classes, Runner, Feature life cycle, Test, Parameterized classes, Java </w:t>
+                <w:color w:val="4F81BD" w:themeColor="accent1"/>
+              </w:rPr>
+              <w:t xml:space="preserve">• Junit: A Java framework responsible for performing unit testing against every DAO class available. There should be a test class for every DAO, and inside the test classes, there should be at least one test case for every function inside the DAO classes. When using JUnit, use the following functionalities: Suite classes, Runner, Feature life cycle, Test, Parameterized classes, Java </w:t>
             </w:r>
             <w:proofErr w:type="spellStart"/>
             <w:r>
               <w:rPr>
                 <w:rFonts w:ascii="Roboto" w:eastAsia="Roboto" w:hAnsi="Roboto" w:cs="Roboto"/>
-                <w:color w:val="FF0000"/>
+                <w:color w:val="4F81BD" w:themeColor="accent1"/>
               </w:rPr>
               <w:t>Hamcrest</w:t>
             </w:r>
@@ -964,7 +885,7 @@
             <w:r>
               <w:rPr>
                 <w:rFonts w:ascii="Roboto" w:eastAsia="Roboto" w:hAnsi="Roboto" w:cs="Roboto"/>
-                <w:color w:val="FF0000"/>
+                <w:color w:val="4F81BD" w:themeColor="accent1"/>
               </w:rPr>
               <w:t xml:space="preserve"> library.</w:t>
             </w:r>
@@ -1077,15 +998,7 @@
                 <w:color w:val="4F81BD" w:themeColor="accent1"/>
                 <w:shd w:val="clear" w:color="auto" w:fill="E8F0FE"/>
               </w:rPr>
-              <w:t>• Spring MVC/Spring Boot: Responsible for responding to a request made by the user. This can be login in, registration, etc. When using Spring MVC/Spring Boot, use at least the following functionalities: different types of session management, annotation-ba</w:t>
-            </w:r>
-            <w:r>
-              <w:rPr>
-                <w:rFonts w:ascii="Roboto" w:eastAsia="Roboto" w:hAnsi="Roboto" w:cs="Roboto"/>
-                <w:color w:val="4F81BD" w:themeColor="accent1"/>
-                <w:shd w:val="clear" w:color="auto" w:fill="E8F0FE"/>
-              </w:rPr>
-              <w:t>sed controller, exception handling, input field validation, models, model attributes.</w:t>
+              <w:t>• Spring MVC/Spring Boot: Responsible for responding to a request made by the user. This can be login in, registration, etc. When using Spring MVC/Spring Boot, use at least the following functionalities: different types of session management, annotation-based controller, exception handling, input field validation, models, model attributes.</w:t>
             </w:r>
           </w:p>
           <w:p>
@@ -1190,7 +1103,7 @@
             <w:r>
               <w:rPr>
                 <w:rFonts w:ascii="Roboto" w:eastAsia="Roboto" w:hAnsi="Roboto" w:cs="Roboto"/>
-                <w:color w:val="FF0000"/>
+                <w:color w:val="4F81BD" w:themeColor="accent1"/>
                 <w:shd w:val="clear" w:color="auto" w:fill="E8F0FE"/>
               </w:rPr>
               <w:t>• Use of Web Services</w:t>
@@ -1288,92 +1201,78 @@
               <w:widowControl w:val="0"/>
               <w:rPr>
                 <w:rFonts w:ascii="Roboto" w:eastAsia="Roboto" w:hAnsi="Roboto" w:cs="Roboto"/>
+                <w:color w:val="4F81BD" w:themeColor="accent1"/>
+              </w:rPr>
+            </w:pPr>
+            <w:r>
+              <w:rPr>
+                <w:rFonts w:ascii="Roboto" w:eastAsia="Roboto" w:hAnsi="Roboto" w:cs="Roboto"/>
+                <w:color w:val="4F81BD" w:themeColor="accent1"/>
+              </w:rPr>
+              <w:t>• Create a short presentation about your application</w:t>
+            </w:r>
+          </w:p>
+          <w:p>
+            <w:pPr>
+              <w:widowControl w:val="0"/>
+              <w:rPr>
+                <w:rFonts w:ascii="Roboto" w:eastAsia="Roboto" w:hAnsi="Roboto" w:cs="Roboto"/>
+                <w:color w:val="4F81BD" w:themeColor="accent1"/>
+              </w:rPr>
+            </w:pPr>
+            <w:r>
+              <w:rPr>
+                <w:rFonts w:ascii="Roboto" w:eastAsia="Roboto" w:hAnsi="Roboto" w:cs="Roboto"/>
+                <w:color w:val="4F81BD" w:themeColor="accent1"/>
+              </w:rPr>
+              <w:t>• Highlight the business use cases of your presentation</w:t>
+            </w:r>
+          </w:p>
+          <w:p>
+            <w:pPr>
+              <w:widowControl w:val="0"/>
+              <w:rPr>
+                <w:rFonts w:ascii="Roboto" w:eastAsia="Roboto" w:hAnsi="Roboto" w:cs="Roboto"/>
+                <w:color w:val="4F81BD" w:themeColor="accent1"/>
+              </w:rPr>
+            </w:pPr>
+            <w:r>
+              <w:rPr>
+                <w:rFonts w:ascii="Roboto" w:eastAsia="Roboto" w:hAnsi="Roboto" w:cs="Roboto"/>
+                <w:color w:val="4F81BD" w:themeColor="accent1"/>
+              </w:rPr>
+              <w:t>• Highlight how your application works from the technical perspective (high level)</w:t>
+            </w:r>
+          </w:p>
+          <w:p>
+            <w:pPr>
+              <w:widowControl w:val="0"/>
+              <w:rPr>
+                <w:rFonts w:ascii="Roboto" w:eastAsia="Roboto" w:hAnsi="Roboto" w:cs="Roboto"/>
+                <w:color w:val="4F81BD" w:themeColor="accent1"/>
+              </w:rPr>
+            </w:pPr>
+            <w:r>
+              <w:rPr>
+                <w:rFonts w:ascii="Roboto" w:eastAsia="Roboto" w:hAnsi="Roboto" w:cs="Roboto"/>
+                <w:color w:val="4F81BD" w:themeColor="accent1"/>
+              </w:rPr>
+              <w:t>• Highlight what you have learned from this case study development</w:t>
+            </w:r>
+          </w:p>
+          <w:p>
+            <w:pPr>
+              <w:widowControl w:val="0"/>
+              <w:rPr>
                 <w:color w:val="FF0000"/>
               </w:rPr>
             </w:pPr>
             <w:r>
               <w:rPr>
                 <w:rFonts w:ascii="Roboto" w:eastAsia="Roboto" w:hAnsi="Roboto" w:cs="Roboto"/>
-                <w:color w:val="222222"/>
-              </w:rPr>
-              <w:t xml:space="preserve">• </w:t>
-            </w:r>
-            <w:r>
-              <w:rPr>
-                <w:rFonts w:ascii="Roboto" w:eastAsia="Roboto" w:hAnsi="Roboto" w:cs="Roboto"/>
-                <w:color w:val="FF0000"/>
-              </w:rPr>
-              <w:t>Create a short presentation about your application</w:t>
-            </w:r>
-          </w:p>
-          <w:p>
-            <w:pPr>
-              <w:widowControl w:val="0"/>
-              <w:rPr>
-                <w:rFonts w:ascii="Roboto" w:eastAsia="Roboto" w:hAnsi="Roboto" w:cs="Roboto"/>
-                <w:color w:val="FF0000"/>
-              </w:rPr>
-            </w:pPr>
-            <w:r>
-              <w:rPr>
-                <w:rFonts w:ascii="Roboto" w:eastAsia="Roboto" w:hAnsi="Roboto" w:cs="Roboto"/>
-                <w:color w:val="FF0000"/>
-              </w:rPr>
-              <w:t>• Highlight the business use cases of your presentation</w:t>
-            </w:r>
-          </w:p>
-          <w:p>
-            <w:pPr>
-              <w:widowControl w:val="0"/>
-              <w:rPr>
-                <w:rFonts w:ascii="Roboto" w:eastAsia="Roboto" w:hAnsi="Roboto" w:cs="Roboto"/>
-                <w:color w:val="FF0000"/>
-              </w:rPr>
-            </w:pPr>
-            <w:r>
-              <w:rPr>
-                <w:rFonts w:ascii="Roboto" w:eastAsia="Roboto" w:hAnsi="Roboto" w:cs="Roboto"/>
-                <w:color w:val="FF0000"/>
-              </w:rPr>
-              <w:t>• Highlight how your application works from the technical perspective (high level)</w:t>
-            </w:r>
-          </w:p>
-          <w:p>
-            <w:pPr>
-              <w:widowControl w:val="0"/>
-              <w:rPr>
-                <w:rFonts w:ascii="Roboto" w:eastAsia="Roboto" w:hAnsi="Roboto" w:cs="Roboto"/>
-                <w:color w:val="FF0000"/>
-              </w:rPr>
-            </w:pPr>
-            <w:r>
-              <w:rPr>
-                <w:rFonts w:ascii="Roboto" w:eastAsia="Roboto" w:hAnsi="Roboto" w:cs="Roboto"/>
-                <w:color w:val="FF0000"/>
-              </w:rPr>
-              <w:t>• Highlight what you have learned from this case study development</w:t>
-            </w:r>
-          </w:p>
-          <w:p>
-            <w:pPr>
-              <w:widowControl w:val="0"/>
-              <w:rPr>
-                <w:color w:val="FF0000"/>
-              </w:rPr>
-            </w:pPr>
-            <w:r>
-              <w:rPr>
-                <w:rFonts w:ascii="Roboto" w:eastAsia="Roboto" w:hAnsi="Roboto" w:cs="Roboto"/>
-                <w:color w:val="FF0000"/>
-              </w:rPr>
-              <w:t>• what additional features could be added in the f</w:t>
-            </w:r>
-            <w:r>
-              <w:rPr>
-                <w:rFonts w:ascii="Roboto" w:eastAsia="Roboto" w:hAnsi="Roboto" w:cs="Roboto"/>
-                <w:color w:val="FF0000"/>
-              </w:rPr>
-              <w:t>uture</w:t>
+                <w:color w:val="4F81BD" w:themeColor="accent1"/>
+              </w:rPr>
+              <w:t>• what additional features could be added in the future</w:t>
             </w:r>
           </w:p>
         </w:tc>
@@ -1526,10 +1425,7 @@
     </w:p>
     <w:p>
       <w:r>
-        <w:t>This section is not part of the technical requirements of the Case Study. Completing this section is not required in any way, and not doing so will not negatively impact your grade. Completing this section could only help boost your overall Case Study grad</w:t>
-      </w:r>
-      <w:r>
-        <w:t>e.</w:t>
+        <w:t>This section is not part of the technical requirements of the Case Study. Completing this section is not required in any way, and not doing so will not negatively impact your grade. Completing this section could only help boost your overall Case Study grade.</w:t>
       </w:r>
     </w:p>
     <w:p/>
@@ -1757,14 +1653,7 @@
                 <w:sz w:val="48"/>
                 <w:szCs w:val="48"/>
               </w:rPr>
-              <w:t>5.00</w:t>
-            </w:r>
-            <w:r>
-              <w:rPr>
-                <w:sz w:val="48"/>
-                <w:szCs w:val="48"/>
-              </w:rPr>
-              <w:t>%</w:t>
+              <w:t>5.00%</w:t>
             </w:r>
           </w:p>
         </w:tc>

</xml_diff>